<commit_message>
CPSAP: lab8 in progress. /xml endpoint almost done
</commit_message>
<xml_diff>
--- a/CPSAP/Texts/Lab_8/Лабораторная_работа_08.docx
+++ b/CPSAP/Texts/Lab_8/Лабораторная_работа_08.docx
@@ -1,6 +1,6 @@
 
 <file path=word/document.xml><?xml version="1.0" encoding="utf-8"?>
-<w:document xmlns:wpc="http://schemas.microsoft.com/office/word/2010/wordprocessingCanvas" xmlns:cx="http://schemas.microsoft.com/office/drawing/2014/chartex" xmlns:mc="http://schemas.openxmlformats.org/markup-compatibility/2006" xmlns:o="urn:schemas-microsoft-com:office:office" xmlns:r="http://schemas.openxmlformats.org/officeDocument/2006/relationships" xmlns:m="http://schemas.openxmlformats.org/officeDocument/2006/math" xmlns:v="urn:schemas-microsoft-com:vml" xmlns:wp14="http://schemas.microsoft.com/office/word/2010/wordprocessingDrawing" xmlns:wp="http://schemas.openxmlformats.org/drawingml/2006/wordprocessingDrawing" xmlns:w10="urn:schemas-microsoft-com:office:word" xmlns:w="http://schemas.openxmlformats.org/wordprocessingml/2006/main" xmlns:w14="http://schemas.microsoft.com/office/word/2010/wordml" xmlns:w15="http://schemas.microsoft.com/office/word/2012/wordml" xmlns:w16se="http://schemas.microsoft.com/office/word/2015/wordml/symex" xmlns:wpg="http://schemas.microsoft.com/office/word/2010/wordprocessingGroup" xmlns:wpi="http://schemas.microsoft.com/office/word/2010/wordprocessingInk" xmlns:wne="http://schemas.microsoft.com/office/word/2006/wordml" xmlns:wps="http://schemas.microsoft.com/office/word/2010/wordprocessingShape" mc:Ignorable="w14 w15 w16se wp14">
+<w:document xmlns:wpc="http://schemas.microsoft.com/office/word/2010/wordprocessingCanvas" xmlns:cx="http://schemas.microsoft.com/office/drawing/2014/chartex" xmlns:cx1="http://schemas.microsoft.com/office/drawing/2015/9/8/chartex" xmlns:cx2="http://schemas.microsoft.com/office/drawing/2015/10/21/chartex" xmlns:cx3="http://schemas.microsoft.com/office/drawing/2016/5/9/chartex" xmlns:cx4="http://schemas.microsoft.com/office/drawing/2016/5/10/chartex" xmlns:cx5="http://schemas.microsoft.com/office/drawing/2016/5/11/chartex" xmlns:cx6="http://schemas.microsoft.com/office/drawing/2016/5/12/chartex" xmlns:cx7="http://schemas.microsoft.com/office/drawing/2016/5/13/chartex" xmlns:cx8="http://schemas.microsoft.com/office/drawing/2016/5/14/chartex" xmlns:mc="http://schemas.openxmlformats.org/markup-compatibility/2006" xmlns:aink="http://schemas.microsoft.com/office/drawing/2016/ink" xmlns:am3d="http://schemas.microsoft.com/office/drawing/2017/model3d" xmlns:o="urn:schemas-microsoft-com:office:office" xmlns:r="http://schemas.openxmlformats.org/officeDocument/2006/relationships" xmlns:m="http://schemas.openxmlformats.org/officeDocument/2006/math" xmlns:v="urn:schemas-microsoft-com:vml" xmlns:wp14="http://schemas.microsoft.com/office/word/2010/wordprocessingDrawing" xmlns:wp="http://schemas.openxmlformats.org/drawingml/2006/wordprocessingDrawing" xmlns:w10="urn:schemas-microsoft-com:office:word" xmlns:w="http://schemas.openxmlformats.org/wordprocessingml/2006/main" xmlns:w14="http://schemas.microsoft.com/office/word/2010/wordml" xmlns:w15="http://schemas.microsoft.com/office/word/2012/wordml" xmlns:w16cex="http://schemas.microsoft.com/office/word/2018/wordml/cex" xmlns:w16cid="http://schemas.microsoft.com/office/word/2016/wordml/cid" xmlns:w16="http://schemas.microsoft.com/office/word/2018/wordml" xmlns:w16sdtdh="http://schemas.microsoft.com/office/word/2020/wordml/sdtdatahash" xmlns:w16se="http://schemas.microsoft.com/office/word/2015/wordml/symex" xmlns:wpg="http://schemas.microsoft.com/office/word/2010/wordprocessingGroup" xmlns:wpi="http://schemas.microsoft.com/office/word/2010/wordprocessingInk" xmlns:wne="http://schemas.microsoft.com/office/word/2006/wordml" xmlns:wps="http://schemas.microsoft.com/office/word/2010/wordprocessingShape" mc:Ignorable="w14 w15 w16se w16cid w16 w16cex w16sdtdh wp14">
   <w:body>
     <w:p>
       <w:pPr>
@@ -925,27 +925,7 @@
                 <w:szCs w:val="28"/>
                 <w:lang w:val="en-US"/>
               </w:rPr>
-              <w:t>/</w:t>
-            </w:r>
-            <w:proofErr w:type="spellStart"/>
-            <w:r>
-              <w:rPr>
-                <w:rFonts w:ascii="Courier New" w:hAnsi="Courier New" w:cs="Courier New"/>
-                <w:sz w:val="28"/>
-                <w:szCs w:val="28"/>
-                <w:lang w:val="en-US"/>
-              </w:rPr>
-              <w:t>req</w:t>
-            </w:r>
-            <w:proofErr w:type="spellEnd"/>
-            <w:r>
-              <w:rPr>
-                <w:rFonts w:ascii="Courier New" w:hAnsi="Courier New" w:cs="Courier New"/>
-                <w:sz w:val="28"/>
-                <w:szCs w:val="28"/>
-                <w:lang w:val="en-US"/>
-              </w:rPr>
-              <w:t>-data</w:t>
+              <w:t>/req-data</w:t>
             </w:r>
           </w:p>
         </w:tc>
@@ -1288,19 +1268,8 @@
                 <w:szCs w:val="28"/>
                 <w:lang w:val="en-US"/>
               </w:rPr>
-              <w:t>/</w:t>
+              <w:t>/json</w:t>
             </w:r>
-            <w:proofErr w:type="spellStart"/>
-            <w:r>
-              <w:rPr>
-                <w:rFonts w:ascii="Courier New" w:hAnsi="Courier New" w:cs="Courier New"/>
-                <w:sz w:val="28"/>
-                <w:szCs w:val="28"/>
-                <w:lang w:val="en-US"/>
-              </w:rPr>
-              <w:t>json</w:t>
-            </w:r>
-            <w:proofErr w:type="spellEnd"/>
           </w:p>
         </w:tc>
         <w:tc>
@@ -1991,17 +1960,7 @@
           <w:sz w:val="28"/>
           <w:szCs w:val="28"/>
         </w:rPr>
-        <w:t xml:space="preserve"> </w:t>
-      </w:r>
-      <w:bookmarkStart w:id="0" w:name="_GoBack"/>
-      <w:bookmarkEnd w:id="0"/>
-      <w:r>
-        <w:rPr>
-          <w:rFonts w:ascii="Courier New" w:hAnsi="Courier New" w:cs="Courier New"/>
-          <w:sz w:val="28"/>
-          <w:szCs w:val="28"/>
-        </w:rPr>
-        <w:t xml:space="preserve">установить новое значение системного параметра </w:t>
+        <w:t xml:space="preserve"> установить новое значение системного параметра </w:t>
       </w:r>
       <w:proofErr w:type="spellStart"/>
       <w:r>
@@ -2444,7 +2403,6 @@
         <w:t>/</w:t>
       </w:r>
       <w:proofErr w:type="spellStart"/>
-      <w:proofErr w:type="gramStart"/>
       <w:r>
         <w:rPr>
           <w:rFonts w:ascii="Courier New" w:hAnsi="Courier New" w:cs="Courier New"/>
@@ -2473,7 +2431,6 @@
         <w:t>x</w:t>
       </w:r>
       <w:proofErr w:type="spellEnd"/>
-      <w:proofErr w:type="gramEnd"/>
       <w:r>
         <w:rPr>
           <w:rFonts w:ascii="Courier New" w:hAnsi="Courier New" w:cs="Courier New"/>
@@ -3029,6 +2986,7 @@
     </w:p>
     <w:p>
       <w:pPr>
+        <w:ind w:left="708"/>
         <w:jc w:val="both"/>
         <w:rPr>
           <w:rFonts w:ascii="Courier New" w:hAnsi="Courier New" w:cs="Courier New"/>
@@ -3036,6 +2994,7 @@
           <w:sz w:val="28"/>
           <w:szCs w:val="28"/>
           <w:u w:val="single"/>
+          <w:lang w:val="en-US"/>
         </w:rPr>
       </w:pPr>
     </w:p>
@@ -3457,7 +3416,6 @@
         </w:rPr>
         <w:t>/</w:t>
       </w:r>
-      <w:proofErr w:type="spellStart"/>
       <w:proofErr w:type="gramEnd"/>
       <w:r>
         <w:rPr>
@@ -3468,7 +3426,6 @@
         </w:rPr>
         <w:t>req</w:t>
       </w:r>
-      <w:proofErr w:type="spellEnd"/>
       <w:r>
         <w:rPr>
           <w:rFonts w:ascii="Courier New" w:hAnsi="Courier New" w:cs="Courier New"/>
@@ -4611,7 +4568,6 @@
         </w:rPr>
         <w:t>/</w:t>
       </w:r>
-      <w:proofErr w:type="spellStart"/>
       <w:proofErr w:type="gramEnd"/>
       <w:r>
         <w:rPr>
@@ -4622,7 +4578,6 @@
         </w:rPr>
         <w:t>json</w:t>
       </w:r>
-      <w:proofErr w:type="spellEnd"/>
     </w:p>
     <w:p>
       <w:pPr>
@@ -4699,7 +4654,6 @@
         </w:rPr>
         <w:t xml:space="preserve">содержащие данные в </w:t>
       </w:r>
-      <w:proofErr w:type="spellStart"/>
       <w:r>
         <w:rPr>
           <w:rFonts w:ascii="Courier New" w:hAnsi="Courier New" w:cs="Courier New"/>
@@ -4709,7 +4663,6 @@
         </w:rPr>
         <w:t>json</w:t>
       </w:r>
-      <w:proofErr w:type="spellEnd"/>
       <w:r>
         <w:rPr>
           <w:rFonts w:ascii="Courier New" w:hAnsi="Courier New" w:cs="Courier New"/>
@@ -4743,7 +4696,6 @@
         </w:rPr>
         <w:t xml:space="preserve">в  </w:t>
       </w:r>
-      <w:proofErr w:type="spellStart"/>
       <w:r>
         <w:rPr>
           <w:rFonts w:ascii="Courier New" w:hAnsi="Courier New" w:cs="Courier New"/>
@@ -4753,7 +4705,6 @@
         </w:rPr>
         <w:t>json</w:t>
       </w:r>
-      <w:proofErr w:type="spellEnd"/>
       <w:proofErr w:type="gramEnd"/>
       <w:r>
         <w:rPr>
@@ -4861,7 +4812,7 @@
           <w:lang w:eastAsia="ru-RU"/>
         </w:rPr>
         <w:drawing>
-          <wp:inline distT="0" distB="0" distL="0" distR="0">
+          <wp:inline distT="0" distB="0" distL="0" distR="0" wp14:anchorId="3AEF0994" wp14:editId="7F4F40D6">
             <wp:extent cx="4848225" cy="2047875"/>
             <wp:effectExtent l="0" t="0" r="9525" b="9525"/>
             <wp:docPr id="1" name="Рисунок 1"/>
@@ -4969,7 +4920,7 @@
           <w:lang w:eastAsia="ru-RU"/>
         </w:rPr>
         <w:drawing>
-          <wp:inline distT="0" distB="0" distL="0" distR="0">
+          <wp:inline distT="0" distB="0" distL="0" distR="0" wp14:anchorId="1E775C49" wp14:editId="641C30D0">
             <wp:extent cx="5076825" cy="1581150"/>
             <wp:effectExtent l="0" t="0" r="9525" b="0"/>
             <wp:docPr id="3" name="Рисунок 3"/>
@@ -5768,7 +5719,7 @@
           <w:lang w:eastAsia="ru-RU"/>
         </w:rPr>
         <w:drawing>
-          <wp:inline distT="0" distB="0" distL="0" distR="0">
+          <wp:inline distT="0" distB="0" distL="0" distR="0" wp14:anchorId="288982AA" wp14:editId="3E668B33">
             <wp:extent cx="2352675" cy="1590675"/>
             <wp:effectExtent l="0" t="0" r="9525" b="9525"/>
             <wp:docPr id="2" name="Рисунок 2"/>
@@ -5983,7 +5934,7 @@
           <w:lang w:eastAsia="ru-RU"/>
         </w:rPr>
         <w:drawing>
-          <wp:inline distT="0" distB="0" distL="0" distR="0">
+          <wp:inline distT="0" distB="0" distL="0" distR="0" wp14:anchorId="7EF6FC64" wp14:editId="643D7280">
             <wp:extent cx="5934075" cy="819150"/>
             <wp:effectExtent l="0" t="0" r="9525" b="0"/>
             <wp:docPr id="4" name="Рисунок 4"/>
@@ -8556,7 +8507,7 @@
 </file>
 
 <file path=word/endnotes.xml><?xml version="1.0" encoding="utf-8"?>
-<w:endnotes xmlns:wpc="http://schemas.microsoft.com/office/word/2010/wordprocessingCanvas" xmlns:cx="http://schemas.microsoft.com/office/drawing/2014/chartex" xmlns:mc="http://schemas.openxmlformats.org/markup-compatibility/2006" xmlns:o="urn:schemas-microsoft-com:office:office" xmlns:r="http://schemas.openxmlformats.org/officeDocument/2006/relationships" xmlns:m="http://schemas.openxmlformats.org/officeDocument/2006/math" xmlns:v="urn:schemas-microsoft-com:vml" xmlns:wp14="http://schemas.microsoft.com/office/word/2010/wordprocessingDrawing" xmlns:wp="http://schemas.openxmlformats.org/drawingml/2006/wordprocessingDrawing" xmlns:w10="urn:schemas-microsoft-com:office:word" xmlns:w="http://schemas.openxmlformats.org/wordprocessingml/2006/main" xmlns:w14="http://schemas.microsoft.com/office/word/2010/wordml" xmlns:w15="http://schemas.microsoft.com/office/word/2012/wordml" xmlns:w16se="http://schemas.microsoft.com/office/word/2015/wordml/symex" xmlns:wpg="http://schemas.microsoft.com/office/word/2010/wordprocessingGroup" xmlns:wpi="http://schemas.microsoft.com/office/word/2010/wordprocessingInk" xmlns:wne="http://schemas.microsoft.com/office/word/2006/wordml" xmlns:wps="http://schemas.microsoft.com/office/word/2010/wordprocessingShape" mc:Ignorable="w14 w15 w16se wp14">
+<w:endnotes xmlns:wpc="http://schemas.microsoft.com/office/word/2010/wordprocessingCanvas" xmlns:cx="http://schemas.microsoft.com/office/drawing/2014/chartex" xmlns:cx1="http://schemas.microsoft.com/office/drawing/2015/9/8/chartex" xmlns:cx2="http://schemas.microsoft.com/office/drawing/2015/10/21/chartex" xmlns:cx3="http://schemas.microsoft.com/office/drawing/2016/5/9/chartex" xmlns:cx4="http://schemas.microsoft.com/office/drawing/2016/5/10/chartex" xmlns:cx5="http://schemas.microsoft.com/office/drawing/2016/5/11/chartex" xmlns:cx6="http://schemas.microsoft.com/office/drawing/2016/5/12/chartex" xmlns:cx7="http://schemas.microsoft.com/office/drawing/2016/5/13/chartex" xmlns:cx8="http://schemas.microsoft.com/office/drawing/2016/5/14/chartex" xmlns:mc="http://schemas.openxmlformats.org/markup-compatibility/2006" xmlns:aink="http://schemas.microsoft.com/office/drawing/2016/ink" xmlns:am3d="http://schemas.microsoft.com/office/drawing/2017/model3d" xmlns:o="urn:schemas-microsoft-com:office:office" xmlns:r="http://schemas.openxmlformats.org/officeDocument/2006/relationships" xmlns:m="http://schemas.openxmlformats.org/officeDocument/2006/math" xmlns:v="urn:schemas-microsoft-com:vml" xmlns:wp14="http://schemas.microsoft.com/office/word/2010/wordprocessingDrawing" xmlns:wp="http://schemas.openxmlformats.org/drawingml/2006/wordprocessingDrawing" xmlns:w10="urn:schemas-microsoft-com:office:word" xmlns:w="http://schemas.openxmlformats.org/wordprocessingml/2006/main" xmlns:w14="http://schemas.microsoft.com/office/word/2010/wordml" xmlns:w15="http://schemas.microsoft.com/office/word/2012/wordml" xmlns:w16cex="http://schemas.microsoft.com/office/word/2018/wordml/cex" xmlns:w16cid="http://schemas.microsoft.com/office/word/2016/wordml/cid" xmlns:w16="http://schemas.microsoft.com/office/word/2018/wordml" xmlns:w16sdtdh="http://schemas.microsoft.com/office/word/2020/wordml/sdtdatahash" xmlns:w16se="http://schemas.microsoft.com/office/word/2015/wordml/symex" xmlns:wpg="http://schemas.microsoft.com/office/word/2010/wordprocessingGroup" xmlns:wpi="http://schemas.microsoft.com/office/word/2010/wordprocessingInk" xmlns:wne="http://schemas.microsoft.com/office/word/2006/wordml" xmlns:wps="http://schemas.microsoft.com/office/word/2010/wordprocessingShape" mc:Ignorable="w14 w15 w16se w16cid w16 w16cex w16sdtdh wp14">
   <w:endnote w:type="separator" w:id="-1">
     <w:p>
       <w:pPr>
@@ -8581,7 +8532,7 @@
 </file>
 
 <file path=word/footer1.xml><?xml version="1.0" encoding="utf-8"?>
-<w:ftr xmlns:wpc="http://schemas.microsoft.com/office/word/2010/wordprocessingCanvas" xmlns:cx="http://schemas.microsoft.com/office/drawing/2014/chartex" xmlns:mc="http://schemas.openxmlformats.org/markup-compatibility/2006" xmlns:o="urn:schemas-microsoft-com:office:office" xmlns:r="http://schemas.openxmlformats.org/officeDocument/2006/relationships" xmlns:m="http://schemas.openxmlformats.org/officeDocument/2006/math" xmlns:v="urn:schemas-microsoft-com:vml" xmlns:wp14="http://schemas.microsoft.com/office/word/2010/wordprocessingDrawing" xmlns:wp="http://schemas.openxmlformats.org/drawingml/2006/wordprocessingDrawing" xmlns:w10="urn:schemas-microsoft-com:office:word" xmlns:w="http://schemas.openxmlformats.org/wordprocessingml/2006/main" xmlns:w14="http://schemas.microsoft.com/office/word/2010/wordml" xmlns:w15="http://schemas.microsoft.com/office/word/2012/wordml" xmlns:w16se="http://schemas.microsoft.com/office/word/2015/wordml/symex" xmlns:wpg="http://schemas.microsoft.com/office/word/2010/wordprocessingGroup" xmlns:wpi="http://schemas.microsoft.com/office/word/2010/wordprocessingInk" xmlns:wne="http://schemas.microsoft.com/office/word/2006/wordml" xmlns:wps="http://schemas.microsoft.com/office/word/2010/wordprocessingShape" mc:Ignorable="w14 w15 w16se wp14">
+<w:ftr xmlns:wpc="http://schemas.microsoft.com/office/word/2010/wordprocessingCanvas" xmlns:cx="http://schemas.microsoft.com/office/drawing/2014/chartex" xmlns:cx1="http://schemas.microsoft.com/office/drawing/2015/9/8/chartex" xmlns:cx2="http://schemas.microsoft.com/office/drawing/2015/10/21/chartex" xmlns:cx3="http://schemas.microsoft.com/office/drawing/2016/5/9/chartex" xmlns:cx4="http://schemas.microsoft.com/office/drawing/2016/5/10/chartex" xmlns:cx5="http://schemas.microsoft.com/office/drawing/2016/5/11/chartex" xmlns:cx6="http://schemas.microsoft.com/office/drawing/2016/5/12/chartex" xmlns:cx7="http://schemas.microsoft.com/office/drawing/2016/5/13/chartex" xmlns:cx8="http://schemas.microsoft.com/office/drawing/2016/5/14/chartex" xmlns:mc="http://schemas.openxmlformats.org/markup-compatibility/2006" xmlns:aink="http://schemas.microsoft.com/office/drawing/2016/ink" xmlns:am3d="http://schemas.microsoft.com/office/drawing/2017/model3d" xmlns:o="urn:schemas-microsoft-com:office:office" xmlns:r="http://schemas.openxmlformats.org/officeDocument/2006/relationships" xmlns:m="http://schemas.openxmlformats.org/officeDocument/2006/math" xmlns:v="urn:schemas-microsoft-com:vml" xmlns:wp14="http://schemas.microsoft.com/office/word/2010/wordprocessingDrawing" xmlns:wp="http://schemas.openxmlformats.org/drawingml/2006/wordprocessingDrawing" xmlns:w10="urn:schemas-microsoft-com:office:word" xmlns:w="http://schemas.openxmlformats.org/wordprocessingml/2006/main" xmlns:w14="http://schemas.microsoft.com/office/word/2010/wordml" xmlns:w15="http://schemas.microsoft.com/office/word/2012/wordml" xmlns:w16cex="http://schemas.microsoft.com/office/word/2018/wordml/cex" xmlns:w16cid="http://schemas.microsoft.com/office/word/2016/wordml/cid" xmlns:w16="http://schemas.microsoft.com/office/word/2018/wordml" xmlns:w16sdtdh="http://schemas.microsoft.com/office/word/2020/wordml/sdtdatahash" xmlns:w16se="http://schemas.microsoft.com/office/word/2015/wordml/symex" xmlns:wpg="http://schemas.microsoft.com/office/word/2010/wordprocessingGroup" xmlns:wpi="http://schemas.microsoft.com/office/word/2010/wordprocessingInk" xmlns:wne="http://schemas.microsoft.com/office/word/2006/wordml" xmlns:wps="http://schemas.microsoft.com/office/word/2010/wordprocessingShape" mc:Ignorable="w14 w15 w16se w16cid w16 w16cex w16sdtdh wp14">
   <w:sdt>
     <w:sdtPr>
       <w:id w:val="561683548"/>
@@ -8627,7 +8578,7 @@
 </file>
 
 <file path=word/footnotes.xml><?xml version="1.0" encoding="utf-8"?>
-<w:footnotes xmlns:wpc="http://schemas.microsoft.com/office/word/2010/wordprocessingCanvas" xmlns:cx="http://schemas.microsoft.com/office/drawing/2014/chartex" xmlns:mc="http://schemas.openxmlformats.org/markup-compatibility/2006" xmlns:o="urn:schemas-microsoft-com:office:office" xmlns:r="http://schemas.openxmlformats.org/officeDocument/2006/relationships" xmlns:m="http://schemas.openxmlformats.org/officeDocument/2006/math" xmlns:v="urn:schemas-microsoft-com:vml" xmlns:wp14="http://schemas.microsoft.com/office/word/2010/wordprocessingDrawing" xmlns:wp="http://schemas.openxmlformats.org/drawingml/2006/wordprocessingDrawing" xmlns:w10="urn:schemas-microsoft-com:office:word" xmlns:w="http://schemas.openxmlformats.org/wordprocessingml/2006/main" xmlns:w14="http://schemas.microsoft.com/office/word/2010/wordml" xmlns:w15="http://schemas.microsoft.com/office/word/2012/wordml" xmlns:w16se="http://schemas.microsoft.com/office/word/2015/wordml/symex" xmlns:wpg="http://schemas.microsoft.com/office/word/2010/wordprocessingGroup" xmlns:wpi="http://schemas.microsoft.com/office/word/2010/wordprocessingInk" xmlns:wne="http://schemas.microsoft.com/office/word/2006/wordml" xmlns:wps="http://schemas.microsoft.com/office/word/2010/wordprocessingShape" mc:Ignorable="w14 w15 w16se wp14">
+<w:footnotes xmlns:wpc="http://schemas.microsoft.com/office/word/2010/wordprocessingCanvas" xmlns:cx="http://schemas.microsoft.com/office/drawing/2014/chartex" xmlns:cx1="http://schemas.microsoft.com/office/drawing/2015/9/8/chartex" xmlns:cx2="http://schemas.microsoft.com/office/drawing/2015/10/21/chartex" xmlns:cx3="http://schemas.microsoft.com/office/drawing/2016/5/9/chartex" xmlns:cx4="http://schemas.microsoft.com/office/drawing/2016/5/10/chartex" xmlns:cx5="http://schemas.microsoft.com/office/drawing/2016/5/11/chartex" xmlns:cx6="http://schemas.microsoft.com/office/drawing/2016/5/12/chartex" xmlns:cx7="http://schemas.microsoft.com/office/drawing/2016/5/13/chartex" xmlns:cx8="http://schemas.microsoft.com/office/drawing/2016/5/14/chartex" xmlns:mc="http://schemas.openxmlformats.org/markup-compatibility/2006" xmlns:aink="http://schemas.microsoft.com/office/drawing/2016/ink" xmlns:am3d="http://schemas.microsoft.com/office/drawing/2017/model3d" xmlns:o="urn:schemas-microsoft-com:office:office" xmlns:r="http://schemas.openxmlformats.org/officeDocument/2006/relationships" xmlns:m="http://schemas.openxmlformats.org/officeDocument/2006/math" xmlns:v="urn:schemas-microsoft-com:vml" xmlns:wp14="http://schemas.microsoft.com/office/word/2010/wordprocessingDrawing" xmlns:wp="http://schemas.openxmlformats.org/drawingml/2006/wordprocessingDrawing" xmlns:w10="urn:schemas-microsoft-com:office:word" xmlns:w="http://schemas.openxmlformats.org/wordprocessingml/2006/main" xmlns:w14="http://schemas.microsoft.com/office/word/2010/wordml" xmlns:w15="http://schemas.microsoft.com/office/word/2012/wordml" xmlns:w16cex="http://schemas.microsoft.com/office/word/2018/wordml/cex" xmlns:w16cid="http://schemas.microsoft.com/office/word/2016/wordml/cid" xmlns:w16="http://schemas.microsoft.com/office/word/2018/wordml" xmlns:w16sdtdh="http://schemas.microsoft.com/office/word/2020/wordml/sdtdatahash" xmlns:w16se="http://schemas.microsoft.com/office/word/2015/wordml/symex" xmlns:wpg="http://schemas.microsoft.com/office/word/2010/wordprocessingGroup" xmlns:wpi="http://schemas.microsoft.com/office/word/2010/wordprocessingInk" xmlns:wne="http://schemas.microsoft.com/office/word/2006/wordml" xmlns:wps="http://schemas.microsoft.com/office/word/2010/wordprocessingShape" mc:Ignorable="w14 w15 w16se w16cid w16 w16cex w16sdtdh wp14">
   <w:footnote w:type="separator" w:id="-1">
     <w:p>
       <w:pPr>
@@ -8652,7 +8603,7 @@
 </file>
 
 <file path=word/numbering.xml><?xml version="1.0" encoding="utf-8"?>
-<w:numbering xmlns:wpc="http://schemas.microsoft.com/office/word/2010/wordprocessingCanvas" xmlns:cx="http://schemas.microsoft.com/office/drawing/2014/chartex" xmlns:mc="http://schemas.openxmlformats.org/markup-compatibility/2006" xmlns:o="urn:schemas-microsoft-com:office:office" xmlns:r="http://schemas.openxmlformats.org/officeDocument/2006/relationships" xmlns:m="http://schemas.openxmlformats.org/officeDocument/2006/math" xmlns:v="urn:schemas-microsoft-com:vml" xmlns:wp14="http://schemas.microsoft.com/office/word/2010/wordprocessingDrawing" xmlns:wp="http://schemas.openxmlformats.org/drawingml/2006/wordprocessingDrawing" xmlns:w10="urn:schemas-microsoft-com:office:word" xmlns:w="http://schemas.openxmlformats.org/wordprocessingml/2006/main" xmlns:w14="http://schemas.microsoft.com/office/word/2010/wordml" xmlns:w15="http://schemas.microsoft.com/office/word/2012/wordml" xmlns:w16se="http://schemas.microsoft.com/office/word/2015/wordml/symex" xmlns:wpg="http://schemas.microsoft.com/office/word/2010/wordprocessingGroup" xmlns:wpi="http://schemas.microsoft.com/office/word/2010/wordprocessingInk" xmlns:wne="http://schemas.microsoft.com/office/word/2006/wordml" xmlns:wps="http://schemas.microsoft.com/office/word/2010/wordprocessingShape" mc:Ignorable="w14 w15 w16se wp14">
+<w:numbering xmlns:wpc="http://schemas.microsoft.com/office/word/2010/wordprocessingCanvas" xmlns:cx="http://schemas.microsoft.com/office/drawing/2014/chartex" xmlns:cx1="http://schemas.microsoft.com/office/drawing/2015/9/8/chartex" xmlns:cx2="http://schemas.microsoft.com/office/drawing/2015/10/21/chartex" xmlns:cx3="http://schemas.microsoft.com/office/drawing/2016/5/9/chartex" xmlns:cx4="http://schemas.microsoft.com/office/drawing/2016/5/10/chartex" xmlns:cx5="http://schemas.microsoft.com/office/drawing/2016/5/11/chartex" xmlns:cx6="http://schemas.microsoft.com/office/drawing/2016/5/12/chartex" xmlns:cx7="http://schemas.microsoft.com/office/drawing/2016/5/13/chartex" xmlns:cx8="http://schemas.microsoft.com/office/drawing/2016/5/14/chartex" xmlns:mc="http://schemas.openxmlformats.org/markup-compatibility/2006" xmlns:aink="http://schemas.microsoft.com/office/drawing/2016/ink" xmlns:am3d="http://schemas.microsoft.com/office/drawing/2017/model3d" xmlns:o="urn:schemas-microsoft-com:office:office" xmlns:r="http://schemas.openxmlformats.org/officeDocument/2006/relationships" xmlns:m="http://schemas.openxmlformats.org/officeDocument/2006/math" xmlns:v="urn:schemas-microsoft-com:vml" xmlns:wp14="http://schemas.microsoft.com/office/word/2010/wordprocessingDrawing" xmlns:wp="http://schemas.openxmlformats.org/drawingml/2006/wordprocessingDrawing" xmlns:w10="urn:schemas-microsoft-com:office:word" xmlns:w="http://schemas.openxmlformats.org/wordprocessingml/2006/main" xmlns:w14="http://schemas.microsoft.com/office/word/2010/wordml" xmlns:w15="http://schemas.microsoft.com/office/word/2012/wordml" xmlns:w16cex="http://schemas.microsoft.com/office/word/2018/wordml/cex" xmlns:w16cid="http://schemas.microsoft.com/office/word/2016/wordml/cid" xmlns:w16="http://schemas.microsoft.com/office/word/2018/wordml" xmlns:w16sdtdh="http://schemas.microsoft.com/office/word/2020/wordml/sdtdatahash" xmlns:w16se="http://schemas.microsoft.com/office/word/2015/wordml/symex" xmlns:wpg="http://schemas.microsoft.com/office/word/2010/wordprocessingGroup" xmlns:wpi="http://schemas.microsoft.com/office/word/2010/wordprocessingInk" xmlns:wne="http://schemas.microsoft.com/office/word/2006/wordml" xmlns:wps="http://schemas.microsoft.com/office/word/2010/wordprocessingShape" mc:Ignorable="w14 w15 w16se w16cid w16 w16cex w16sdtdh wp14">
   <w:abstractNum w:abstractNumId="0" w15:restartNumberingAfterBreak="0">
     <w:nsid w:val="12C42D87"/>
     <w:multiLevelType w:val="hybridMultilevel"/>
@@ -9482,7 +9433,7 @@
 </file>
 
 <file path=word/styles.xml><?xml version="1.0" encoding="utf-8"?>
-<w:styles xmlns:mc="http://schemas.openxmlformats.org/markup-compatibility/2006" xmlns:r="http://schemas.openxmlformats.org/officeDocument/2006/relationships" xmlns:w="http://schemas.openxmlformats.org/wordprocessingml/2006/main" xmlns:w14="http://schemas.microsoft.com/office/word/2010/wordml" xmlns:w15="http://schemas.microsoft.com/office/word/2012/wordml" xmlns:w16se="http://schemas.microsoft.com/office/word/2015/wordml/symex" mc:Ignorable="w14 w15 w16se">
+<w:styles xmlns:mc="http://schemas.openxmlformats.org/markup-compatibility/2006" xmlns:r="http://schemas.openxmlformats.org/officeDocument/2006/relationships" xmlns:w="http://schemas.openxmlformats.org/wordprocessingml/2006/main" xmlns:w14="http://schemas.microsoft.com/office/word/2010/wordml" xmlns:w15="http://schemas.microsoft.com/office/word/2012/wordml" xmlns:w16cex="http://schemas.microsoft.com/office/word/2018/wordml/cex" xmlns:w16cid="http://schemas.microsoft.com/office/word/2016/wordml/cid" xmlns:w16="http://schemas.microsoft.com/office/word/2018/wordml" xmlns:w16sdtdh="http://schemas.microsoft.com/office/word/2020/wordml/sdtdatahash" xmlns:w16se="http://schemas.microsoft.com/office/word/2015/wordml/symex" mc:Ignorable="w14 w15 w16se w16cid w16 w16cex w16sdtdh">
   <w:docDefaults>
     <w:rPrDefault>
       <w:rPr>
@@ -9498,7 +9449,7 @@
       </w:pPr>
     </w:pPrDefault>
   </w:docDefaults>
-  <w:latentStyles w:defLockedState="0" w:defUIPriority="99" w:defSemiHidden="0" w:defUnhideWhenUsed="0" w:defQFormat="0" w:count="371">
+  <w:latentStyles w:defLockedState="0" w:defUIPriority="99" w:defSemiHidden="0" w:defUnhideWhenUsed="0" w:defQFormat="0" w:count="376">
     <w:lsdException w:name="Normal" w:uiPriority="0" w:qFormat="1"/>
     <w:lsdException w:name="heading 1" w:uiPriority="9" w:qFormat="1"/>
     <w:lsdException w:name="heading 2" w:semiHidden="1" w:uiPriority="9" w:unhideWhenUsed="1" w:qFormat="1"/>
@@ -9604,7 +9555,6 @@
     <w:lsdException w:name="HTML Sample" w:semiHidden="1" w:unhideWhenUsed="1"/>
     <w:lsdException w:name="HTML Typewriter" w:semiHidden="1" w:unhideWhenUsed="1"/>
     <w:lsdException w:name="HTML Variable" w:semiHidden="1" w:unhideWhenUsed="1"/>
-    <w:lsdException w:name="Normal Table" w:semiHidden="1" w:unhideWhenUsed="1"/>
     <w:lsdException w:name="annotation subject" w:semiHidden="1" w:unhideWhenUsed="1"/>
     <w:lsdException w:name="No List" w:semiHidden="1" w:unhideWhenUsed="1"/>
     <w:lsdException w:name="Outline List 1" w:semiHidden="1" w:unhideWhenUsed="1"/>
@@ -9647,11 +9597,8 @@
     <w:lsdException w:name="Table Contemporary" w:semiHidden="1" w:unhideWhenUsed="1"/>
     <w:lsdException w:name="Table Elegant" w:semiHidden="1" w:unhideWhenUsed="1"/>
     <w:lsdException w:name="Table Professional" w:semiHidden="1" w:unhideWhenUsed="1"/>
-    <w:lsdException w:name="Table Subtle 1" w:semiHidden="1" w:unhideWhenUsed="1"/>
     <w:lsdException w:name="Table Subtle 2" w:semiHidden="1" w:unhideWhenUsed="1"/>
     <w:lsdException w:name="Table Web 1" w:semiHidden="1" w:unhideWhenUsed="1"/>
-    <w:lsdException w:name="Table Web 2" w:semiHidden="1" w:unhideWhenUsed="1"/>
-    <w:lsdException w:name="Table Web 3" w:semiHidden="1" w:unhideWhenUsed="1"/>
     <w:lsdException w:name="Balloon Text" w:semiHidden="1" w:unhideWhenUsed="1"/>
     <w:lsdException w:name="Table Grid" w:uiPriority="39"/>
     <w:lsdException w:name="Table Theme" w:semiHidden="1" w:unhideWhenUsed="1"/>
@@ -9870,6 +9817,11 @@
     <w:lsdException w:name="List Table 5 Dark Accent 6" w:uiPriority="50"/>
     <w:lsdException w:name="List Table 6 Colorful Accent 6" w:uiPriority="51"/>
     <w:lsdException w:name="List Table 7 Colorful Accent 6" w:uiPriority="52"/>
+    <w:lsdException w:name="Mention" w:semiHidden="1" w:unhideWhenUsed="1"/>
+    <w:lsdException w:name="Smart Hyperlink" w:semiHidden="1" w:unhideWhenUsed="1"/>
+    <w:lsdException w:name="Hashtag" w:semiHidden="1" w:unhideWhenUsed="1"/>
+    <w:lsdException w:name="Unresolved Mention" w:semiHidden="1" w:unhideWhenUsed="1"/>
+    <w:lsdException w:name="Smart Link" w:semiHidden="1" w:unhideWhenUsed="1"/>
   </w:latentStyles>
   <w:style w:type="paragraph" w:default="1" w:styleId="a">
     <w:name w:val="Normal"/>

</xml_diff>